<commit_message>
update: css for chu quan home page
</commit_message>
<xml_diff>
--- a/Documents/Docx/Tài liệu phân tích và thiết kế hệ thống.docx
+++ b/Documents/Docx/Tài liệu phân tích và thiết kế hệ thống.docx
@@ -7868,14 +7868,215 @@
         </w:rPr>
         <w:t xml:space="preserve"> và kết thúc use case</w:t>
       </w:r>
-      <w:bookmarkStart w:id="40" w:name="_GoBack"/>
+      <w:r>
+        <w:rPr>
+          <w:sz w:val="24"/>
+          <w:szCs w:val="24"/>
+        </w:rPr>
+        <w:t>.</w:t>
+      </w:r>
+    </w:p>
+    <w:p>
+      <w:pPr>
+        <w:pStyle w:val="ListParagraph"/>
+        <w:numPr>
+          <w:ilvl w:val="1"/>
+          <w:numId w:val="5"/>
+        </w:numPr>
+        <w:spacing w:line="24" w:lineRule="atLeast"/>
+        <w:jc w:val="both"/>
+        <w:rPr>
+          <w:sz w:val="24"/>
+          <w:szCs w:val="24"/>
+        </w:rPr>
+      </w:pPr>
+      <w:r>
+        <w:rPr>
+          <w:sz w:val="24"/>
+          <w:szCs w:val="24"/>
+        </w:rPr>
+        <w:t>Bước 4: Nếu chủ quán xác nhận hủy thì kết thúc use case.</w:t>
+      </w:r>
+    </w:p>
+    <w:p>
+      <w:pPr>
+        <w:spacing w:line="24" w:lineRule="atLeast"/>
+        <w:jc w:val="both"/>
+        <w:rPr>
+          <w:sz w:val="24"/>
+          <w:szCs w:val="24"/>
+        </w:rPr>
+      </w:pPr>
+    </w:p>
+    <w:p>
+      <w:pPr>
+        <w:spacing w:line="24" w:lineRule="atLeast"/>
+        <w:jc w:val="both"/>
+        <w:rPr>
+          <w:sz w:val="24"/>
+          <w:szCs w:val="24"/>
+        </w:rPr>
+      </w:pPr>
+    </w:p>
+    <w:p>
+      <w:pPr>
+        <w:pStyle w:val="ListParagraph"/>
+        <w:numPr>
+          <w:ilvl w:val="0"/>
+          <w:numId w:val="6"/>
+        </w:numPr>
+        <w:spacing w:line="24" w:lineRule="atLeast"/>
+        <w:jc w:val="both"/>
+        <w:outlineLvl w:val="3"/>
+        <w:rPr>
+          <w:b/>
+          <w:sz w:val="24"/>
+          <w:szCs w:val="24"/>
+        </w:rPr>
+      </w:pPr>
+      <w:bookmarkStart w:id="40" w:name="_Toc191930062"/>
+      <w:bookmarkStart w:id="41" w:name="_Toc191931238"/>
+      <w:r>
+        <w:rPr>
+          <w:b/>
+          <w:sz w:val="24"/>
+          <w:szCs w:val="24"/>
+        </w:rPr>
+        <w:t>Use case “Xem danh sách thu ngân”:</w:t>
+      </w:r>
       <w:bookmarkEnd w:id="40"/>
-      <w:r>
-        <w:rPr>
-          <w:sz w:val="24"/>
-          <w:szCs w:val="24"/>
-        </w:rPr>
-        <w:t>.</w:t>
+      <w:bookmarkEnd w:id="41"/>
+    </w:p>
+    <w:p>
+      <w:pPr>
+        <w:pStyle w:val="ListParagraph"/>
+        <w:numPr>
+          <w:ilvl w:val="0"/>
+          <w:numId w:val="5"/>
+        </w:numPr>
+        <w:spacing w:line="24" w:lineRule="atLeast"/>
+        <w:jc w:val="both"/>
+        <w:rPr>
+          <w:sz w:val="24"/>
+          <w:szCs w:val="24"/>
+        </w:rPr>
+      </w:pPr>
+      <w:r>
+        <w:rPr>
+          <w:sz w:val="24"/>
+          <w:szCs w:val="24"/>
+        </w:rPr>
+        <w:t>Mô tả ngắn gọn: Chủ quán xem danh sách thu ngân.</w:t>
+      </w:r>
+    </w:p>
+    <w:p>
+      <w:pPr>
+        <w:pStyle w:val="ListParagraph"/>
+        <w:numPr>
+          <w:ilvl w:val="0"/>
+          <w:numId w:val="5"/>
+        </w:numPr>
+        <w:spacing w:line="24" w:lineRule="atLeast"/>
+        <w:jc w:val="both"/>
+        <w:rPr>
+          <w:sz w:val="24"/>
+          <w:szCs w:val="24"/>
+        </w:rPr>
+      </w:pPr>
+      <w:r>
+        <w:rPr>
+          <w:sz w:val="24"/>
+          <w:szCs w:val="24"/>
+        </w:rPr>
+        <w:t>Actor chính: Chủ quán.</w:t>
+      </w:r>
+    </w:p>
+    <w:p>
+      <w:pPr>
+        <w:pStyle w:val="ListParagraph"/>
+        <w:numPr>
+          <w:ilvl w:val="0"/>
+          <w:numId w:val="5"/>
+        </w:numPr>
+        <w:spacing w:line="24" w:lineRule="atLeast"/>
+        <w:jc w:val="both"/>
+        <w:rPr>
+          <w:sz w:val="24"/>
+          <w:szCs w:val="24"/>
+        </w:rPr>
+      </w:pPr>
+      <w:r>
+        <w:rPr>
+          <w:sz w:val="24"/>
+          <w:szCs w:val="24"/>
+        </w:rPr>
+        <w:t>Actor thứ cấp: Không có.</w:t>
+      </w:r>
+    </w:p>
+    <w:p>
+      <w:pPr>
+        <w:pStyle w:val="ListParagraph"/>
+        <w:numPr>
+          <w:ilvl w:val="0"/>
+          <w:numId w:val="5"/>
+        </w:numPr>
+        <w:spacing w:line="24" w:lineRule="atLeast"/>
+        <w:jc w:val="both"/>
+        <w:rPr>
+          <w:sz w:val="24"/>
+          <w:szCs w:val="24"/>
+        </w:rPr>
+      </w:pPr>
+      <w:r>
+        <w:rPr>
+          <w:sz w:val="24"/>
+          <w:szCs w:val="24"/>
+        </w:rPr>
+        <w:t>Tiền điều kiện: Chủ quán đã đăng nhập thành công vào hệ thống.</w:t>
+      </w:r>
+    </w:p>
+    <w:p>
+      <w:pPr>
+        <w:pStyle w:val="ListParagraph"/>
+        <w:numPr>
+          <w:ilvl w:val="0"/>
+          <w:numId w:val="5"/>
+        </w:numPr>
+        <w:spacing w:line="24" w:lineRule="atLeast"/>
+        <w:jc w:val="both"/>
+        <w:rPr>
+          <w:sz w:val="24"/>
+          <w:szCs w:val="24"/>
+        </w:rPr>
+      </w:pPr>
+      <w:r>
+        <w:rPr>
+          <w:sz w:val="24"/>
+          <w:szCs w:val="24"/>
+        </w:rPr>
+        <w:t>Hậu điều kiện: Danh sách thu ngân được hiển thị trên màn hình hệ thống.</w:t>
+      </w:r>
+    </w:p>
+    <w:p>
+      <w:pPr>
+        <w:pStyle w:val="ListParagraph"/>
+        <w:numPr>
+          <w:ilvl w:val="0"/>
+          <w:numId w:val="5"/>
+        </w:numPr>
+        <w:spacing w:line="24" w:lineRule="atLeast"/>
+        <w:jc w:val="both"/>
+        <w:rPr>
+          <w:sz w:val="24"/>
+          <w:szCs w:val="24"/>
+        </w:rPr>
+      </w:pPr>
+      <w:r>
+        <w:rPr>
+          <w:sz w:val="24"/>
+          <w:szCs w:val="24"/>
+        </w:rPr>
+        <w:t>Kịch bản chính:</w:t>
       </w:r>
     </w:p>
     <w:p>
@@ -7897,18 +8098,52 @@
           <w:sz w:val="24"/>
           <w:szCs w:val="24"/>
         </w:rPr>
-        <w:t>Bước 4: Nếu chủ quán xác nhận hủy thì kết thúc use case.</w:t>
-      </w:r>
-    </w:p>
-    <w:p>
-      <w:pPr>
-        <w:spacing w:line="24" w:lineRule="atLeast"/>
-        <w:jc w:val="both"/>
-        <w:rPr>
-          <w:sz w:val="24"/>
-          <w:szCs w:val="24"/>
-        </w:rPr>
-      </w:pPr>
+        <w:t>Bước 1: Use case bắt đầu khi chủ quán chọn chức năng xem danh sách thu ngân.</w:t>
+      </w:r>
+    </w:p>
+    <w:p>
+      <w:pPr>
+        <w:pStyle w:val="ListParagraph"/>
+        <w:numPr>
+          <w:ilvl w:val="1"/>
+          <w:numId w:val="5"/>
+        </w:numPr>
+        <w:spacing w:line="24" w:lineRule="atLeast"/>
+        <w:jc w:val="both"/>
+        <w:rPr>
+          <w:sz w:val="24"/>
+          <w:szCs w:val="24"/>
+        </w:rPr>
+      </w:pPr>
+      <w:r>
+        <w:rPr>
+          <w:sz w:val="24"/>
+          <w:szCs w:val="24"/>
+        </w:rPr>
+        <w:t>Bước 2: Hệ thống hiển thị màn hình danh sách thu ngân.</w:t>
+      </w:r>
+    </w:p>
+    <w:p>
+      <w:pPr>
+        <w:pStyle w:val="ListParagraph"/>
+        <w:numPr>
+          <w:ilvl w:val="1"/>
+          <w:numId w:val="5"/>
+        </w:numPr>
+        <w:spacing w:line="24" w:lineRule="atLeast"/>
+        <w:jc w:val="both"/>
+        <w:rPr>
+          <w:sz w:val="24"/>
+          <w:szCs w:val="24"/>
+        </w:rPr>
+      </w:pPr>
+      <w:r>
+        <w:rPr>
+          <w:sz w:val="24"/>
+          <w:szCs w:val="24"/>
+        </w:rPr>
+        <w:t>Bước 3: Kết thúc use case.</w:t>
+      </w:r>
     </w:p>
     <w:p>
       <w:pPr>
@@ -7936,39 +8171,39 @@
           <w:szCs w:val="24"/>
         </w:rPr>
       </w:pPr>
-      <w:bookmarkStart w:id="41" w:name="_Toc191930062"/>
-      <w:bookmarkStart w:id="42" w:name="_Toc191931238"/>
+      <w:bookmarkStart w:id="42" w:name="_Toc191931239"/>
+      <w:bookmarkStart w:id="43" w:name="_Toc191930063"/>
       <w:r>
         <w:rPr>
           <w:b/>
           <w:sz w:val="24"/>
           <w:szCs w:val="24"/>
         </w:rPr>
-        <w:t>Use case “Xem danh sách thu ngân”:</w:t>
-      </w:r>
-      <w:bookmarkEnd w:id="41"/>
+        <w:t>Use case “Thêm thu ngân”:</w:t>
+      </w:r>
       <w:bookmarkEnd w:id="42"/>
-    </w:p>
-    <w:p>
-      <w:pPr>
-        <w:pStyle w:val="ListParagraph"/>
-        <w:numPr>
-          <w:ilvl w:val="0"/>
-          <w:numId w:val="5"/>
-        </w:numPr>
-        <w:spacing w:line="24" w:lineRule="atLeast"/>
-        <w:jc w:val="both"/>
-        <w:rPr>
-          <w:sz w:val="24"/>
-          <w:szCs w:val="24"/>
-        </w:rPr>
-      </w:pPr>
-      <w:r>
-        <w:rPr>
-          <w:sz w:val="24"/>
-          <w:szCs w:val="24"/>
-        </w:rPr>
-        <w:t>Mô tả ngắn gọn: Chủ quán xem danh sách thu ngân.</w:t>
+      <w:bookmarkEnd w:id="43"/>
+    </w:p>
+    <w:p>
+      <w:pPr>
+        <w:pStyle w:val="ListParagraph"/>
+        <w:numPr>
+          <w:ilvl w:val="0"/>
+          <w:numId w:val="5"/>
+        </w:numPr>
+        <w:spacing w:line="24" w:lineRule="atLeast"/>
+        <w:jc w:val="both"/>
+        <w:rPr>
+          <w:sz w:val="24"/>
+          <w:szCs w:val="24"/>
+        </w:rPr>
+      </w:pPr>
+      <w:r>
+        <w:rPr>
+          <w:sz w:val="24"/>
+          <w:szCs w:val="24"/>
+        </w:rPr>
+        <w:t>Mô tả ngắn gọn: Chủ quán thêm một thu ngân mới vào quản lý.</w:t>
       </w:r>
     </w:p>
     <w:p>
@@ -8034,29 +8269,29 @@
           <w:sz w:val="24"/>
           <w:szCs w:val="24"/>
         </w:rPr>
-        <w:t>Tiền điều kiện: Chủ quán đã đăng nhập thành công vào hệ thống.</w:t>
-      </w:r>
-    </w:p>
-    <w:p>
-      <w:pPr>
-        <w:pStyle w:val="ListParagraph"/>
-        <w:numPr>
-          <w:ilvl w:val="0"/>
-          <w:numId w:val="5"/>
-        </w:numPr>
-        <w:spacing w:line="24" w:lineRule="atLeast"/>
-        <w:jc w:val="both"/>
-        <w:rPr>
-          <w:sz w:val="24"/>
-          <w:szCs w:val="24"/>
-        </w:rPr>
-      </w:pPr>
-      <w:r>
-        <w:rPr>
-          <w:sz w:val="24"/>
-          <w:szCs w:val="24"/>
-        </w:rPr>
-        <w:t>Hậu điều kiện: Danh sách thu ngân được hiển thị trên màn hình hệ thống.</w:t>
+        <w:t>Tiền điều kiện: Chủ quán đã đăng nhập thành công vào hệ thống và đang xem danh sách thu ngân.</w:t>
+      </w:r>
+    </w:p>
+    <w:p>
+      <w:pPr>
+        <w:pStyle w:val="ListParagraph"/>
+        <w:numPr>
+          <w:ilvl w:val="0"/>
+          <w:numId w:val="5"/>
+        </w:numPr>
+        <w:spacing w:line="24" w:lineRule="atLeast"/>
+        <w:jc w:val="both"/>
+        <w:rPr>
+          <w:sz w:val="24"/>
+          <w:szCs w:val="24"/>
+        </w:rPr>
+      </w:pPr>
+      <w:r>
+        <w:rPr>
+          <w:sz w:val="24"/>
+          <w:szCs w:val="24"/>
+        </w:rPr>
+        <w:t>Hậu điều kiện: Thu ngân được thêm vào danh sách quản lý.</w:t>
       </w:r>
     </w:p>
     <w:p>
@@ -8100,7 +8335,7 @@
           <w:sz w:val="24"/>
           <w:szCs w:val="24"/>
         </w:rPr>
-        <w:t>Bước 1: Use case bắt đầu khi chủ quán chọn chức năng xem danh sách thu ngân.</w:t>
+        <w:t>Bước 1: Use case bắt đầu khi chủ quán chọn chức năng thêm thu ngân.</w:t>
       </w:r>
     </w:p>
     <w:p>
@@ -8122,244 +8357,23 @@
           <w:sz w:val="24"/>
           <w:szCs w:val="24"/>
         </w:rPr>
-        <w:t>Bước 2: Hệ thống hiển thị màn hình danh sách thu ngân.</w:t>
-      </w:r>
-    </w:p>
-    <w:p>
-      <w:pPr>
-        <w:pStyle w:val="ListParagraph"/>
-        <w:numPr>
-          <w:ilvl w:val="1"/>
-          <w:numId w:val="5"/>
-        </w:numPr>
-        <w:spacing w:line="24" w:lineRule="atLeast"/>
-        <w:jc w:val="both"/>
-        <w:rPr>
-          <w:sz w:val="24"/>
-          <w:szCs w:val="24"/>
-        </w:rPr>
-      </w:pPr>
-      <w:r>
-        <w:rPr>
-          <w:sz w:val="24"/>
-          <w:szCs w:val="24"/>
-        </w:rPr>
-        <w:t>Bước 3: Kết thúc use case.</w:t>
-      </w:r>
-    </w:p>
-    <w:p>
-      <w:pPr>
-        <w:spacing w:line="24" w:lineRule="atLeast"/>
-        <w:jc w:val="both"/>
-        <w:rPr>
-          <w:sz w:val="24"/>
-          <w:szCs w:val="24"/>
-        </w:rPr>
-      </w:pPr>
-    </w:p>
-    <w:p>
-      <w:pPr>
-        <w:pStyle w:val="ListParagraph"/>
-        <w:numPr>
-          <w:ilvl w:val="0"/>
-          <w:numId w:val="6"/>
-        </w:numPr>
-        <w:spacing w:line="24" w:lineRule="atLeast"/>
-        <w:jc w:val="both"/>
-        <w:outlineLvl w:val="3"/>
-        <w:rPr>
-          <w:b/>
-          <w:sz w:val="24"/>
-          <w:szCs w:val="24"/>
-        </w:rPr>
-      </w:pPr>
-      <w:bookmarkStart w:id="43" w:name="_Toc191931239"/>
-      <w:bookmarkStart w:id="44" w:name="_Toc191930063"/>
-      <w:r>
-        <w:rPr>
-          <w:b/>
-          <w:sz w:val="24"/>
-          <w:szCs w:val="24"/>
-        </w:rPr>
-        <w:t>Use case “Thêm thu ngân”:</w:t>
-      </w:r>
-      <w:bookmarkEnd w:id="43"/>
+        <w:t>Bước 2: Hệ thống hiển thị màn hình nhập thông tin thu ngân (họ tên, ngày sinh, giới tính, email, số điện thoại, số CCCD,</w:t>
+      </w:r>
+      <w:r>
+        <w:rPr>
+          <w:sz w:val="24"/>
+          <w:szCs w:val="24"/>
+        </w:rPr>
+        <w:t xml:space="preserve"> tên đăng nhập,</w:t>
+      </w:r>
+      <w:bookmarkStart w:id="44" w:name="_GoBack"/>
       <w:bookmarkEnd w:id="44"/>
-    </w:p>
-    <w:p>
-      <w:pPr>
-        <w:pStyle w:val="ListParagraph"/>
-        <w:numPr>
-          <w:ilvl w:val="0"/>
-          <w:numId w:val="5"/>
-        </w:numPr>
-        <w:spacing w:line="24" w:lineRule="atLeast"/>
-        <w:jc w:val="both"/>
-        <w:rPr>
-          <w:sz w:val="24"/>
-          <w:szCs w:val="24"/>
-        </w:rPr>
-      </w:pPr>
-      <w:r>
-        <w:rPr>
-          <w:sz w:val="24"/>
-          <w:szCs w:val="24"/>
-        </w:rPr>
-        <w:t>Mô tả ngắn gọn: Chủ quán thêm một thu ngân mới vào quản lý.</w:t>
-      </w:r>
-    </w:p>
-    <w:p>
-      <w:pPr>
-        <w:pStyle w:val="ListParagraph"/>
-        <w:numPr>
-          <w:ilvl w:val="0"/>
-          <w:numId w:val="5"/>
-        </w:numPr>
-        <w:spacing w:line="24" w:lineRule="atLeast"/>
-        <w:jc w:val="both"/>
-        <w:rPr>
-          <w:sz w:val="24"/>
-          <w:szCs w:val="24"/>
-        </w:rPr>
-      </w:pPr>
-      <w:r>
-        <w:rPr>
-          <w:sz w:val="24"/>
-          <w:szCs w:val="24"/>
-        </w:rPr>
-        <w:t>Actor chính: Chủ quán.</w:t>
-      </w:r>
-    </w:p>
-    <w:p>
-      <w:pPr>
-        <w:pStyle w:val="ListParagraph"/>
-        <w:numPr>
-          <w:ilvl w:val="0"/>
-          <w:numId w:val="5"/>
-        </w:numPr>
-        <w:spacing w:line="24" w:lineRule="atLeast"/>
-        <w:jc w:val="both"/>
-        <w:rPr>
-          <w:sz w:val="24"/>
-          <w:szCs w:val="24"/>
-        </w:rPr>
-      </w:pPr>
-      <w:r>
-        <w:rPr>
-          <w:sz w:val="24"/>
-          <w:szCs w:val="24"/>
-        </w:rPr>
-        <w:t>Actor thứ cấp: Không có.</w:t>
-      </w:r>
-    </w:p>
-    <w:p>
-      <w:pPr>
-        <w:pStyle w:val="ListParagraph"/>
-        <w:numPr>
-          <w:ilvl w:val="0"/>
-          <w:numId w:val="5"/>
-        </w:numPr>
-        <w:spacing w:line="24" w:lineRule="atLeast"/>
-        <w:jc w:val="both"/>
-        <w:rPr>
-          <w:sz w:val="24"/>
-          <w:szCs w:val="24"/>
-        </w:rPr>
-      </w:pPr>
-      <w:r>
-        <w:rPr>
-          <w:sz w:val="24"/>
-          <w:szCs w:val="24"/>
-        </w:rPr>
-        <w:t>Tiền điều kiện: Chủ quán đã đăng nhập thành công vào hệ thống và đang xem danh sách thu ngân.</w:t>
-      </w:r>
-    </w:p>
-    <w:p>
-      <w:pPr>
-        <w:pStyle w:val="ListParagraph"/>
-        <w:numPr>
-          <w:ilvl w:val="0"/>
-          <w:numId w:val="5"/>
-        </w:numPr>
-        <w:spacing w:line="24" w:lineRule="atLeast"/>
-        <w:jc w:val="both"/>
-        <w:rPr>
-          <w:sz w:val="24"/>
-          <w:szCs w:val="24"/>
-        </w:rPr>
-      </w:pPr>
-      <w:r>
-        <w:rPr>
-          <w:sz w:val="24"/>
-          <w:szCs w:val="24"/>
-        </w:rPr>
-        <w:t>Hậu điều kiện: Thu ngân được thêm vào danh sách quản lý.</w:t>
-      </w:r>
-    </w:p>
-    <w:p>
-      <w:pPr>
-        <w:pStyle w:val="ListParagraph"/>
-        <w:numPr>
-          <w:ilvl w:val="0"/>
-          <w:numId w:val="5"/>
-        </w:numPr>
-        <w:spacing w:line="24" w:lineRule="atLeast"/>
-        <w:jc w:val="both"/>
-        <w:rPr>
-          <w:sz w:val="24"/>
-          <w:szCs w:val="24"/>
-        </w:rPr>
-      </w:pPr>
-      <w:r>
-        <w:rPr>
-          <w:sz w:val="24"/>
-          <w:szCs w:val="24"/>
-        </w:rPr>
-        <w:t>Kịch bản chính:</w:t>
-      </w:r>
-    </w:p>
-    <w:p>
-      <w:pPr>
-        <w:pStyle w:val="ListParagraph"/>
-        <w:numPr>
-          <w:ilvl w:val="1"/>
-          <w:numId w:val="5"/>
-        </w:numPr>
-        <w:spacing w:line="24" w:lineRule="atLeast"/>
-        <w:jc w:val="both"/>
-        <w:rPr>
-          <w:sz w:val="24"/>
-          <w:szCs w:val="24"/>
-        </w:rPr>
-      </w:pPr>
-      <w:r>
-        <w:rPr>
-          <w:sz w:val="24"/>
-          <w:szCs w:val="24"/>
-        </w:rPr>
-        <w:t>Bước 1: Use case bắt đầu khi chủ quán chọn chức năng thêm thu ngân.</w:t>
-      </w:r>
-    </w:p>
-    <w:p>
-      <w:pPr>
-        <w:pStyle w:val="ListParagraph"/>
-        <w:numPr>
-          <w:ilvl w:val="1"/>
-          <w:numId w:val="5"/>
-        </w:numPr>
-        <w:spacing w:line="24" w:lineRule="atLeast"/>
-        <w:jc w:val="both"/>
-        <w:rPr>
-          <w:sz w:val="24"/>
-          <w:szCs w:val="24"/>
-        </w:rPr>
-      </w:pPr>
-      <w:r>
-        <w:rPr>
-          <w:sz w:val="24"/>
-          <w:szCs w:val="24"/>
-        </w:rPr>
-        <w:t>Bước 2: Hệ thống hiển thị màn hình nhập thông tin thu ngân (họ tên, ngày sinh, giới tính, email, số điện thoại, số CCCD, mật khẩu).</w:t>
+      <w:r>
+        <w:rPr>
+          <w:sz w:val="24"/>
+          <w:szCs w:val="24"/>
+        </w:rPr>
+        <w:t xml:space="preserve"> mật khẩu).</w:t>
       </w:r>
     </w:p>
     <w:p>
@@ -15297,7 +15311,7 @@
           <w:rPr>
             <w:noProof/>
           </w:rPr>
-          <w:t>9</w:t>
+          <w:t>10</w:t>
         </w:r>
         <w:r>
           <w:fldChar w:fldCharType="end"/>
@@ -17014,7 +17028,7 @@
 </file>
 
 <file path=customXml/itemProps2.xml><?xml version="1.0" encoding="utf-8"?>
-<ds:datastoreItem xmlns:ds="http://schemas.openxmlformats.org/officeDocument/2006/customXml" ds:itemID="{D3F92A87-A2BE-404C-BCC1-CA6A8D72F110}">
+<ds:datastoreItem xmlns:ds="http://schemas.openxmlformats.org/officeDocument/2006/customXml" ds:itemID="{7C725B3F-64CC-47BB-B5E8-FBA44E414CDC}">
   <ds:schemaRefs>
     <ds:schemaRef ds:uri="http://schemas.openxmlformats.org/officeDocument/2006/bibliography"/>
   </ds:schemaRefs>

</xml_diff>